<commit_message>
added basic player movement
</commit_message>
<xml_diff>
--- a/Documentation/Design Document.docx
+++ b/Documentation/Design Document.docx
@@ -541,6 +541,137 @@
     </w:p>
     <w:p>
       <w:r>
+        <w:t>Preparation for the project:</w:t>
+      </w:r>
+    </w:p>
+    <w:p>
+      <w:pPr>
+        <w:pStyle w:val="ListParagraph"/>
+        <w:numPr>
+          <w:ilvl w:val="0"/>
+          <w:numId w:val="22"/>
+        </w:numPr>
+      </w:pPr>
+      <w:r>
+        <w:t>Setting up the GitHub</w:t>
+      </w:r>
+    </w:p>
+    <w:p>
+      <w:pPr>
+        <w:pStyle w:val="ListParagraph"/>
+        <w:numPr>
+          <w:ilvl w:val="1"/>
+          <w:numId w:val="20"/>
+        </w:numPr>
+      </w:pPr>
+      <w:r>
+        <w:t>Setting up the repository and making sure</w:t>
+      </w:r>
+      <w:r>
+        <w:t xml:space="preserve"> its correctly set up</w:t>
+      </w:r>
+    </w:p>
+    <w:p>
+      <w:pPr>
+        <w:pStyle w:val="ListParagraph"/>
+        <w:numPr>
+          <w:ilvl w:val="0"/>
+          <w:numId w:val="22"/>
+        </w:numPr>
+      </w:pPr>
+      <w:r>
+        <w:t>Research about two idea projects</w:t>
+      </w:r>
+    </w:p>
+    <w:p>
+      <w:pPr>
+        <w:pStyle w:val="ListParagraph"/>
+        <w:numPr>
+          <w:ilvl w:val="1"/>
+          <w:numId w:val="20"/>
+        </w:numPr>
+      </w:pPr>
+      <w:r>
+        <w:t>Website student advisor idea</w:t>
+      </w:r>
+    </w:p>
+    <w:p>
+      <w:pPr>
+        <w:pStyle w:val="ListParagraph"/>
+        <w:numPr>
+          <w:ilvl w:val="1"/>
+          <w:numId w:val="20"/>
+        </w:numPr>
+      </w:pPr>
+      <w:r>
+        <w:t>Game idea</w:t>
+      </w:r>
+    </w:p>
+    <w:p>
+      <w:pPr>
+        <w:pStyle w:val="ListParagraph"/>
+        <w:numPr>
+          <w:ilvl w:val="0"/>
+          <w:numId w:val="22"/>
+        </w:numPr>
+      </w:pPr>
+      <w:r>
+        <w:t>Selection of the project</w:t>
+      </w:r>
+    </w:p>
+    <w:p>
+      <w:pPr>
+        <w:pStyle w:val="ListParagraph"/>
+        <w:numPr>
+          <w:ilvl w:val="1"/>
+          <w:numId w:val="20"/>
+        </w:numPr>
+      </w:pPr>
+      <w:r>
+        <w:t>Deciding on the project along with the supervisor</w:t>
+      </w:r>
+    </w:p>
+    <w:p>
+      <w:pPr>
+        <w:pStyle w:val="ListParagraph"/>
+        <w:numPr>
+          <w:ilvl w:val="0"/>
+          <w:numId w:val="22"/>
+        </w:numPr>
+      </w:pPr>
+      <w:r>
+        <w:t>Installation of the required software</w:t>
+      </w:r>
+    </w:p>
+    <w:p>
+      <w:pPr>
+        <w:pStyle w:val="ListParagraph"/>
+        <w:numPr>
+          <w:ilvl w:val="1"/>
+          <w:numId w:val="20"/>
+        </w:numPr>
+      </w:pPr>
+      <w:r>
+        <w:t>Unity</w:t>
+      </w:r>
+    </w:p>
+    <w:p>
+      <w:pPr>
+        <w:pStyle w:val="ListParagraph"/>
+        <w:numPr>
+          <w:ilvl w:val="1"/>
+          <w:numId w:val="20"/>
+        </w:numPr>
+      </w:pPr>
+      <w:r>
+        <w:t xml:space="preserve">Blender </w:t>
+      </w:r>
+      <w:bookmarkStart w:id="5" w:name="_GoBack"/>
+      <w:bookmarkEnd w:id="5"/>
+    </w:p>
+    <w:p/>
+    <w:p>
+      <w:r>
         <w:t>There is list of steps to follow</w:t>
       </w:r>
       <w:r>
@@ -899,6 +1030,7 @@
         </w:numPr>
       </w:pPr>
       <w:r>
+        <w:lastRenderedPageBreak/>
         <w:t>Creation of different map textures</w:t>
       </w:r>
     </w:p>
@@ -1047,7 +1179,6 @@
         </w:numPr>
       </w:pPr>
       <w:r>
-        <w:lastRenderedPageBreak/>
         <w:t>Adjustment of placed objects</w:t>
       </w:r>
     </w:p>
@@ -1061,6 +1192,33 @@
       </w:pPr>
       <w:r>
         <w:t>Scaling, rotation, location</w:t>
+      </w:r>
+    </w:p>
+    <w:p>
+      <w:pPr>
+        <w:pStyle w:val="ListParagraph"/>
+        <w:numPr>
+          <w:ilvl w:val="1"/>
+          <w:numId w:val="20"/>
+        </w:numPr>
+      </w:pPr>
+      <w:r>
+        <w:t>Placement of character</w:t>
+      </w:r>
+    </w:p>
+    <w:p>
+      <w:pPr>
+        <w:pStyle w:val="ListParagraph"/>
+        <w:numPr>
+          <w:ilvl w:val="2"/>
+          <w:numId w:val="20"/>
+        </w:numPr>
+      </w:pPr>
+      <w:r>
+        <w:t xml:space="preserve">Replace the cube with character three-dimensional </w:t>
+      </w:r>
+      <w:r>
+        <w:t>object</w:t>
       </w:r>
     </w:p>
     <w:p/>
@@ -1181,10 +1339,7 @@
         <w:t>Adding pause menu while in game</w:t>
       </w:r>
     </w:p>
-    <w:p>
-      <w:bookmarkStart w:id="5" w:name="_GoBack"/>
-      <w:bookmarkEnd w:id="5"/>
-    </w:p>
+    <w:p/>
     <w:p>
       <w:pPr>
         <w:pStyle w:val="ListParagraph"/>
@@ -1341,9 +1496,26 @@
         </w:numPr>
       </w:pPr>
       <w:r>
-        <w:t>Prior to entering the map</w:t>
-      </w:r>
-    </w:p>
+        <w:t xml:space="preserve">Prior to entering the </w:t>
+      </w:r>
+      <w:r>
+        <w:t>game</w:t>
+      </w:r>
+    </w:p>
+    <w:p>
+      <w:pPr>
+        <w:pStyle w:val="ListParagraph"/>
+        <w:numPr>
+          <w:ilvl w:val="1"/>
+          <w:numId w:val="20"/>
+        </w:numPr>
+      </w:pPr>
+      <w:r>
+        <w:lastRenderedPageBreak/>
+        <w:t>Adding an information website for the game</w:t>
+      </w:r>
+    </w:p>
+    <w:p/>
     <w:p>
       <w:pPr>
         <w:pStyle w:val="ListParagraph"/>
@@ -2007,6 +2179,92 @@
     </w:lvl>
   </w:abstractNum>
   <w:abstractNum w:abstractNumId="13" w15:restartNumberingAfterBreak="0">
+    <w:nsid w:val="27BA454A"/>
+    <w:multiLevelType w:val="hybridMultilevel"/>
+    <w:tmpl w:val="EB6C28C6"/>
+    <w:lvl w:ilvl="0" w:tplc="1809000F">
+      <w:start w:val="1"/>
+      <w:numFmt w:val="decimal"/>
+      <w:lvlText w:val="%1."/>
+      <w:lvlJc w:val="left"/>
+      <w:pPr>
+        <w:ind w:left="720" w:hanging="360"/>
+      </w:pPr>
+    </w:lvl>
+    <w:lvl w:ilvl="1" w:tplc="18090019">
+      <w:start w:val="1"/>
+      <w:numFmt w:val="lowerLetter"/>
+      <w:lvlText w:val="%2."/>
+      <w:lvlJc w:val="left"/>
+      <w:pPr>
+        <w:ind w:left="1440" w:hanging="360"/>
+      </w:pPr>
+    </w:lvl>
+    <w:lvl w:ilvl="2" w:tplc="1809001B" w:tentative="1">
+      <w:start w:val="1"/>
+      <w:numFmt w:val="lowerRoman"/>
+      <w:lvlText w:val="%3."/>
+      <w:lvlJc w:val="right"/>
+      <w:pPr>
+        <w:ind w:left="2160" w:hanging="180"/>
+      </w:pPr>
+    </w:lvl>
+    <w:lvl w:ilvl="3" w:tplc="1809000F" w:tentative="1">
+      <w:start w:val="1"/>
+      <w:numFmt w:val="decimal"/>
+      <w:lvlText w:val="%4."/>
+      <w:lvlJc w:val="left"/>
+      <w:pPr>
+        <w:ind w:left="2880" w:hanging="360"/>
+      </w:pPr>
+    </w:lvl>
+    <w:lvl w:ilvl="4" w:tplc="18090019" w:tentative="1">
+      <w:start w:val="1"/>
+      <w:numFmt w:val="lowerLetter"/>
+      <w:lvlText w:val="%5."/>
+      <w:lvlJc w:val="left"/>
+      <w:pPr>
+        <w:ind w:left="3600" w:hanging="360"/>
+      </w:pPr>
+    </w:lvl>
+    <w:lvl w:ilvl="5" w:tplc="1809001B" w:tentative="1">
+      <w:start w:val="1"/>
+      <w:numFmt w:val="lowerRoman"/>
+      <w:lvlText w:val="%6."/>
+      <w:lvlJc w:val="right"/>
+      <w:pPr>
+        <w:ind w:left="4320" w:hanging="180"/>
+      </w:pPr>
+    </w:lvl>
+    <w:lvl w:ilvl="6" w:tplc="1809000F" w:tentative="1">
+      <w:start w:val="1"/>
+      <w:numFmt w:val="decimal"/>
+      <w:lvlText w:val="%7."/>
+      <w:lvlJc w:val="left"/>
+      <w:pPr>
+        <w:ind w:left="5040" w:hanging="360"/>
+      </w:pPr>
+    </w:lvl>
+    <w:lvl w:ilvl="7" w:tplc="18090019" w:tentative="1">
+      <w:start w:val="1"/>
+      <w:numFmt w:val="lowerLetter"/>
+      <w:lvlText w:val="%8."/>
+      <w:lvlJc w:val="left"/>
+      <w:pPr>
+        <w:ind w:left="5760" w:hanging="360"/>
+      </w:pPr>
+    </w:lvl>
+    <w:lvl w:ilvl="8" w:tplc="1809001B" w:tentative="1">
+      <w:start w:val="1"/>
+      <w:numFmt w:val="lowerRoman"/>
+      <w:lvlText w:val="%9."/>
+      <w:lvlJc w:val="right"/>
+      <w:pPr>
+        <w:ind w:left="6480" w:hanging="180"/>
+      </w:pPr>
+    </w:lvl>
+  </w:abstractNum>
+  <w:abstractNum w:abstractNumId="14" w15:restartNumberingAfterBreak="0">
     <w:nsid w:val="47164D09"/>
     <w:multiLevelType w:val="multilevel"/>
     <w:tmpl w:val="0409001F"/>
@@ -2092,7 +2350,7 @@
       </w:pPr>
     </w:lvl>
   </w:abstractNum>
-  <w:abstractNum w:abstractNumId="14" w15:restartNumberingAfterBreak="0">
+  <w:abstractNum w:abstractNumId="15" w15:restartNumberingAfterBreak="0">
     <w:nsid w:val="48ED0083"/>
     <w:multiLevelType w:val="hybridMultilevel"/>
     <w:tmpl w:val="B43CF1AE"/>
@@ -2205,10 +2463,10 @@
       </w:rPr>
     </w:lvl>
   </w:abstractNum>
-  <w:abstractNum w:abstractNumId="15" w15:restartNumberingAfterBreak="0">
+  <w:abstractNum w:abstractNumId="16" w15:restartNumberingAfterBreak="0">
     <w:nsid w:val="4B4602D1"/>
     <w:multiLevelType w:val="hybridMultilevel"/>
-    <w:tmpl w:val="D8A257EA"/>
+    <w:tmpl w:val="48183086"/>
     <w:lvl w:ilvl="0" w:tplc="18090001">
       <w:start w:val="1"/>
       <w:numFmt w:val="bullet"/>
@@ -2318,7 +2576,7 @@
       </w:rPr>
     </w:lvl>
   </w:abstractNum>
-  <w:abstractNum w:abstractNumId="16" w15:restartNumberingAfterBreak="0">
+  <w:abstractNum w:abstractNumId="17" w15:restartNumberingAfterBreak="0">
     <w:nsid w:val="565B1AB4"/>
     <w:multiLevelType w:val="hybridMultilevel"/>
     <w:tmpl w:val="F384A0E2"/>
@@ -2404,7 +2662,7 @@
       </w:pPr>
     </w:lvl>
   </w:abstractNum>
-  <w:abstractNum w:abstractNumId="17" w15:restartNumberingAfterBreak="0">
+  <w:abstractNum w:abstractNumId="18" w15:restartNumberingAfterBreak="0">
     <w:nsid w:val="7C4250D3"/>
     <w:multiLevelType w:val="hybridMultilevel"/>
     <w:tmpl w:val="F05C9DD2"/>
@@ -2530,7 +2788,7 @@
     <w:abstractNumId w:val="9"/>
   </w:num>
   <w:num w:numId="5">
-    <w:abstractNumId w:val="13"/>
+    <w:abstractNumId w:val="14"/>
   </w:num>
   <w:num w:numId="6">
     <w:abstractNumId w:val="10"/>
@@ -2563,31 +2821,25 @@
     <w:abstractNumId w:val="0"/>
   </w:num>
   <w:num w:numId="16">
-    <w:abstractNumId w:val="14"/>
+    <w:abstractNumId w:val="15"/>
   </w:num>
   <w:num w:numId="17">
-    <w:abstractNumId w:val="17"/>
+    <w:abstractNumId w:val="18"/>
   </w:num>
   <w:num w:numId="18">
     <w:abstractNumId w:val="11"/>
-    <w:lvlOverride w:ilvl="0"/>
-    <w:lvlOverride w:ilvl="1"/>
-    <w:lvlOverride w:ilvl="2"/>
-    <w:lvlOverride w:ilvl="3"/>
-    <w:lvlOverride w:ilvl="4"/>
-    <w:lvlOverride w:ilvl="5"/>
-    <w:lvlOverride w:ilvl="6"/>
-    <w:lvlOverride w:ilvl="7"/>
-    <w:lvlOverride w:ilvl="8"/>
   </w:num>
   <w:num w:numId="19">
     <w:abstractNumId w:val="11"/>
   </w:num>
   <w:num w:numId="20">
-    <w:abstractNumId w:val="15"/>
+    <w:abstractNumId w:val="16"/>
   </w:num>
   <w:num w:numId="21">
-    <w:abstractNumId w:val="16"/>
+    <w:abstractNumId w:val="17"/>
+  </w:num>
+  <w:num w:numId="22">
+    <w:abstractNumId w:val="13"/>
   </w:num>
 </w:numbering>
 </file>
@@ -2716,6 +2968,7 @@
     <w:lsdException w:name="HTML Sample" w:semiHidden="1" w:unhideWhenUsed="1"/>
     <w:lsdException w:name="HTML Typewriter" w:semiHidden="1" w:unhideWhenUsed="1"/>
     <w:lsdException w:name="HTML Variable" w:semiHidden="1" w:unhideWhenUsed="1"/>
+    <w:lsdException w:name="Normal Table" w:semiHidden="1" w:unhideWhenUsed="1"/>
     <w:lsdException w:name="annotation subject" w:semiHidden="1" w:unhideWhenUsed="1"/>
     <w:lsdException w:name="No List" w:semiHidden="1" w:unhideWhenUsed="1"/>
     <w:lsdException w:name="Outline List 1" w:semiHidden="1" w:unhideWhenUsed="1"/>
@@ -2760,6 +3013,7 @@
     <w:lsdException w:name="Table Professional" w:semiHidden="1" w:unhideWhenUsed="1"/>
     <w:lsdException w:name="Table Subtle 1" w:semiHidden="1" w:unhideWhenUsed="1"/>
     <w:lsdException w:name="Table Subtle 2" w:semiHidden="1" w:unhideWhenUsed="1"/>
+    <w:lsdException w:name="Table Web 1" w:semiHidden="1" w:unhideWhenUsed="1"/>
     <w:lsdException w:name="Table Web 2" w:semiHidden="1" w:unhideWhenUsed="1"/>
     <w:lsdException w:name="Table Web 3" w:semiHidden="1" w:unhideWhenUsed="1"/>
     <w:lsdException w:name="Balloon Text" w:semiHidden="1" w:unhideWhenUsed="1"/>

</xml_diff>